<commit_message>
graphs selected for presentation
</commit_message>
<xml_diff>
--- a/Graphs.docx
+++ b/Graphs.docx
@@ -4,6 +4,9 @@
   <w:body>
     <w:p>
       <w:r>
+        <w:rPr>
+          <w:noProof/>
+        </w:rPr>
         <w:drawing>
           <wp:inline distT="0" distB="0" distL="0" distR="0" wp14:anchorId="13866768" wp14:editId="0286E077">
             <wp:extent cx="3044746" cy="2238375"/>
@@ -81,6 +84,9 @@
     </w:p>
     <w:p>
       <w:r>
+        <w:rPr>
+          <w:noProof/>
+        </w:rPr>
         <w:drawing>
           <wp:inline distT="0" distB="0" distL="0" distR="0" wp14:anchorId="596AF308" wp14:editId="76FA6B92">
             <wp:extent cx="4559803" cy="2074562"/>
@@ -120,7 +126,24 @@
     </w:p>
     <w:p>
       <w:r>
-        <w:t>This chart compares total income versus reasons for saving and spending patterns. It shows how average income correlates with different reasons for saving, as well as how spending relates to income in these cases.</w:t>
+        <w:t>Th</w:t>
+      </w:r>
+      <w:r>
+        <w:t xml:space="preserve">is </w:t>
+      </w:r>
+      <w:r>
+        <w:t>chart</w:t>
+      </w:r>
+      <w:r>
+        <w:t xml:space="preserve"> compares total income versus reasons for saving and spending patterns. It shows how average income correlates with different reasons for saving, as well as how </w:t>
+      </w:r>
+      <w:proofErr w:type="gramStart"/>
+      <w:r>
+        <w:t>spending</w:t>
+      </w:r>
+      <w:proofErr w:type="gramEnd"/>
+      <w:r>
+        <w:t xml:space="preserve"> relates to income in these cases.</w:t>
       </w:r>
     </w:p>
     <w:p>
@@ -159,11 +182,9 @@
     </w:p>
     <w:p>
       <w:r>
-        <w:t>This chart highlights the strong correlation between effective financial management (spending less than income) and the reason for saving. The most financially successful groups (by income) seem to be those prioritizing future liquidity and home purchases.</w:t>
-      </w:r>
-    </w:p>
-    <w:p>
-      <w:r>
+        <w:rPr>
+          <w:noProof/>
+        </w:rPr>
         <w:drawing>
           <wp:inline distT="0" distB="0" distL="0" distR="0" wp14:anchorId="02E91120" wp14:editId="43B31D89">
             <wp:extent cx="4686816" cy="2294720"/>
@@ -204,7 +225,13 @@
     <w:p/>
     <w:p>
       <w:r>
-        <w:t>This chart explores how different education levels correlate with reasons for saving. The x-axis represents various education levels, while the y-axis shows the count of individuals within each category. Each bar is segmented by reasons for saving, providing insight into the relationship between education and financial priorities.</w:t>
+        <w:t xml:space="preserve">This </w:t>
+      </w:r>
+      <w:r>
+        <w:t>chart</w:t>
+      </w:r>
+      <w:r>
+        <w:t xml:space="preserve"> explores how different education levels correlate with reasons for saving. </w:t>
       </w:r>
     </w:p>
     <w:p>
@@ -256,13 +283,7 @@
         </w:numPr>
       </w:pPr>
       <w:r>
-        <w:lastRenderedPageBreak/>
         <w:t>Home and investment savings are relatively low across all education groups, suggesting that these may not be primary concerns for most people in comparison to future financial security.</w:t>
-      </w:r>
-    </w:p>
-    <w:p>
-      <w:r>
-        <w:t>In summary, higher education seems to foster better financial planning and the ability to save, while individuals with lower education levels face more challenges in saving, especially for long-term goals like retirement.</w:t>
       </w:r>
     </w:p>
     <w:p/>

</xml_diff>